<commit_message>
Date: 29 Aug 2025
</commit_message>
<xml_diff>
--- a/Assignments.docx
+++ b/Assignments.docx
@@ -205,11 +205,483 @@
           <w:numId w:val="1"/>
         </w:numPr>
         <w:rPr>
-          <w:lang w:val="en-US"/>
-        </w:rPr>
-      </w:pPr>
+          <w:sz w:val="24"/>
+          <w:szCs w:val="24"/>
+          <w:lang w:val="en-US"/>
+        </w:rPr>
+      </w:pPr>
+      <w:r>
+        <w:rPr>
+          <w:sz w:val="24"/>
+          <w:szCs w:val="24"/>
+          <w:lang w:val="en-US"/>
+        </w:rPr>
+        <w:t>Accept a number from user and check whether it is +</w:t>
+      </w:r>
+      <w:proofErr w:type="spellStart"/>
+      <w:r>
+        <w:rPr>
+          <w:sz w:val="24"/>
+          <w:szCs w:val="24"/>
+          <w:lang w:val="en-US"/>
+        </w:rPr>
+        <w:t>ve</w:t>
+      </w:r>
+      <w:proofErr w:type="spellEnd"/>
+      <w:r>
+        <w:rPr>
+          <w:sz w:val="24"/>
+          <w:szCs w:val="24"/>
+          <w:lang w:val="en-US"/>
+        </w:rPr>
+        <w:t xml:space="preserve"> or –</w:t>
+      </w:r>
+      <w:proofErr w:type="spellStart"/>
+      <w:r>
+        <w:rPr>
+          <w:sz w:val="24"/>
+          <w:szCs w:val="24"/>
+          <w:lang w:val="en-US"/>
+        </w:rPr>
+        <w:t>ve</w:t>
+      </w:r>
+      <w:proofErr w:type="spellEnd"/>
+    </w:p>
+    <w:p>
+      <w:pPr>
+        <w:pStyle w:val="ListParagraph"/>
+        <w:numPr>
+          <w:ilvl w:val="0"/>
+          <w:numId w:val="1"/>
+        </w:numPr>
+        <w:rPr>
+          <w:sz w:val="24"/>
+          <w:szCs w:val="24"/>
+          <w:lang w:val="en-US"/>
+        </w:rPr>
+      </w:pPr>
+      <w:r>
+        <w:rPr>
+          <w:sz w:val="24"/>
+          <w:szCs w:val="24"/>
+          <w:lang w:val="en-US"/>
+        </w:rPr>
+        <w:t>Accept selling amount and purchase amount from user and display whether it is profit or loss and how much?</w:t>
+      </w:r>
+    </w:p>
+    <w:p>
+      <w:pPr>
+        <w:pStyle w:val="ListParagraph"/>
+        <w:numPr>
+          <w:ilvl w:val="0"/>
+          <w:numId w:val="1"/>
+        </w:numPr>
+        <w:rPr>
+          <w:sz w:val="24"/>
+          <w:szCs w:val="24"/>
+          <w:lang w:val="en-US"/>
+        </w:rPr>
+      </w:pPr>
+      <w:r>
+        <w:rPr>
+          <w:sz w:val="24"/>
+          <w:szCs w:val="24"/>
+          <w:lang w:val="en-US"/>
+        </w:rPr>
+        <w:t>Accept a year from user and check whether it is leap or not?</w:t>
+      </w:r>
+    </w:p>
+    <w:p>
+      <w:pPr>
+        <w:pStyle w:val="ListParagraph"/>
+        <w:numPr>
+          <w:ilvl w:val="0"/>
+          <w:numId w:val="1"/>
+        </w:numPr>
+        <w:rPr>
+          <w:sz w:val="24"/>
+          <w:szCs w:val="24"/>
+          <w:lang w:val="en-US"/>
+        </w:rPr>
+      </w:pPr>
+      <w:r>
+        <w:rPr>
+          <w:sz w:val="24"/>
+          <w:szCs w:val="24"/>
+          <w:lang w:val="en-US"/>
+        </w:rPr>
+        <w:t>Accept a bank balance from user and show the message as "Low Balance" if balance is less than 2000 or display the message as "Balance is ok"</w:t>
+      </w:r>
+    </w:p>
+    <w:p>
+      <w:pPr>
+        <w:pStyle w:val="ListParagraph"/>
+        <w:numPr>
+          <w:ilvl w:val="0"/>
+          <w:numId w:val="1"/>
+        </w:numPr>
+        <w:rPr>
+          <w:sz w:val="24"/>
+          <w:szCs w:val="24"/>
+          <w:lang w:val="en-US"/>
+        </w:rPr>
+      </w:pPr>
+      <w:r>
+        <w:rPr>
+          <w:sz w:val="24"/>
+          <w:szCs w:val="24"/>
+          <w:lang w:val="en-US"/>
+        </w:rPr>
+        <w:t xml:space="preserve">Accept age from user and show the message as "You are valid for voting" if age is </w:t>
+      </w:r>
+      <w:proofErr w:type="spellStart"/>
+      <w:r>
+        <w:rPr>
+          <w:sz w:val="24"/>
+          <w:szCs w:val="24"/>
+          <w:lang w:val="en-US"/>
+        </w:rPr>
+        <w:t>grater</w:t>
+      </w:r>
+      <w:proofErr w:type="spellEnd"/>
+      <w:r>
+        <w:rPr>
+          <w:sz w:val="24"/>
+          <w:szCs w:val="24"/>
+          <w:lang w:val="en-US"/>
+        </w:rPr>
+        <w:t xml:space="preserve"> than or equal to 18 otherwise display the message as "You are not valid for voting"</w:t>
+      </w:r>
+    </w:p>
+    <w:p>
+      <w:pPr>
+        <w:pStyle w:val="ListParagraph"/>
+        <w:numPr>
+          <w:ilvl w:val="0"/>
+          <w:numId w:val="1"/>
+        </w:numPr>
+        <w:rPr>
+          <w:sz w:val="24"/>
+          <w:szCs w:val="24"/>
+          <w:lang w:val="en-US"/>
+        </w:rPr>
+      </w:pPr>
+      <w:r>
+        <w:rPr>
+          <w:sz w:val="24"/>
+          <w:szCs w:val="24"/>
+          <w:lang w:val="en-US"/>
+        </w:rPr>
+        <w:t>A</w:t>
+      </w:r>
       <w:bookmarkStart w:id="0" w:name="_GoBack"/>
       <w:bookmarkEnd w:id="0"/>
+      <w:r>
+        <w:rPr>
+          <w:sz w:val="24"/>
+          <w:szCs w:val="24"/>
+          <w:lang w:val="en-US"/>
+        </w:rPr>
+        <w:t>c</w:t>
+      </w:r>
+      <w:r>
+        <w:rPr>
+          <w:sz w:val="24"/>
+          <w:szCs w:val="24"/>
+          <w:lang w:val="en-US"/>
+        </w:rPr>
+        <w:t>cept marks of 5 subjects and cal</w:t>
+      </w:r>
+      <w:r>
+        <w:rPr>
+          <w:sz w:val="24"/>
+          <w:szCs w:val="24"/>
+          <w:lang w:val="en-US"/>
+        </w:rPr>
+        <w:t>culate total and average marks also display the grade as follows</w:t>
+      </w:r>
+      <w:r>
+        <w:rPr>
+          <w:sz w:val="24"/>
+          <w:szCs w:val="24"/>
+          <w:lang w:val="en-US"/>
+        </w:rPr>
+        <w:br/>
+      </w:r>
+      <w:r>
+        <w:rPr>
+          <w:sz w:val="24"/>
+          <w:szCs w:val="24"/>
+          <w:lang w:val="en-US"/>
+        </w:rPr>
+        <w:tab/>
+      </w:r>
+      <w:r>
+        <w:rPr>
+          <w:sz w:val="24"/>
+          <w:szCs w:val="24"/>
+          <w:lang w:val="en-US"/>
+        </w:rPr>
+        <w:t xml:space="preserve">Average </w:t>
+      </w:r>
+      <w:r>
+        <w:rPr>
+          <w:sz w:val="24"/>
+          <w:szCs w:val="24"/>
+          <w:lang w:val="en-US"/>
+        </w:rPr>
+        <w:t>Marks</w:t>
+      </w:r>
+      <w:r>
+        <w:rPr>
+          <w:sz w:val="24"/>
+          <w:szCs w:val="24"/>
+          <w:lang w:val="en-US"/>
+        </w:rPr>
+        <w:tab/>
+        <w:t>Grade</w:t>
+      </w:r>
+      <w:r>
+        <w:rPr>
+          <w:sz w:val="24"/>
+          <w:szCs w:val="24"/>
+          <w:lang w:val="en-US"/>
+        </w:rPr>
+        <w:br/>
+      </w:r>
+      <w:r>
+        <w:rPr>
+          <w:sz w:val="24"/>
+          <w:szCs w:val="24"/>
+          <w:lang w:val="en-US"/>
+        </w:rPr>
+        <w:tab/>
+        <w:t>&gt;= 85</w:t>
+      </w:r>
+      <w:r>
+        <w:rPr>
+          <w:sz w:val="24"/>
+          <w:szCs w:val="24"/>
+          <w:lang w:val="en-US"/>
+        </w:rPr>
+        <w:tab/>
+      </w:r>
+      <w:r>
+        <w:rPr>
+          <w:sz w:val="24"/>
+          <w:szCs w:val="24"/>
+          <w:lang w:val="en-US"/>
+        </w:rPr>
+        <w:tab/>
+      </w:r>
+      <w:r>
+        <w:rPr>
+          <w:sz w:val="24"/>
+          <w:szCs w:val="24"/>
+          <w:lang w:val="en-US"/>
+        </w:rPr>
+        <w:tab/>
+      </w:r>
+      <w:proofErr w:type="spellStart"/>
+      <w:r>
+        <w:rPr>
+          <w:sz w:val="24"/>
+          <w:szCs w:val="24"/>
+          <w:lang w:val="en-US"/>
+        </w:rPr>
+        <w:t>Dist</w:t>
+      </w:r>
+      <w:proofErr w:type="spellEnd"/>
+      <w:r>
+        <w:rPr>
+          <w:sz w:val="24"/>
+          <w:szCs w:val="24"/>
+          <w:lang w:val="en-US"/>
+        </w:rPr>
+        <w:br/>
+      </w:r>
+      <w:r>
+        <w:rPr>
+          <w:sz w:val="24"/>
+          <w:szCs w:val="24"/>
+          <w:lang w:val="en-US"/>
+        </w:rPr>
+        <w:tab/>
+        <w:t>&lt; 85 &amp; &gt;= 75</w:t>
+      </w:r>
+      <w:r>
+        <w:rPr>
+          <w:sz w:val="24"/>
+          <w:szCs w:val="24"/>
+          <w:lang w:val="en-US"/>
+        </w:rPr>
+        <w:tab/>
+      </w:r>
+      <w:r>
+        <w:rPr>
+          <w:sz w:val="24"/>
+          <w:szCs w:val="24"/>
+          <w:lang w:val="en-US"/>
+        </w:rPr>
+        <w:tab/>
+        <w:t>A</w:t>
+      </w:r>
+      <w:r>
+        <w:rPr>
+          <w:sz w:val="24"/>
+          <w:szCs w:val="24"/>
+          <w:lang w:val="en-US"/>
+        </w:rPr>
+        <w:br/>
+      </w:r>
+      <w:r>
+        <w:rPr>
+          <w:sz w:val="24"/>
+          <w:szCs w:val="24"/>
+          <w:lang w:val="en-US"/>
+        </w:rPr>
+        <w:tab/>
+        <w:t>&lt; 75 &amp; &gt;= 60</w:t>
+      </w:r>
+      <w:r>
+        <w:rPr>
+          <w:sz w:val="24"/>
+          <w:szCs w:val="24"/>
+          <w:lang w:val="en-US"/>
+        </w:rPr>
+        <w:tab/>
+      </w:r>
+      <w:r>
+        <w:rPr>
+          <w:sz w:val="24"/>
+          <w:szCs w:val="24"/>
+          <w:lang w:val="en-US"/>
+        </w:rPr>
+        <w:tab/>
+        <w:t>B</w:t>
+      </w:r>
+      <w:r>
+        <w:rPr>
+          <w:sz w:val="24"/>
+          <w:szCs w:val="24"/>
+          <w:lang w:val="en-US"/>
+        </w:rPr>
+        <w:br/>
+      </w:r>
+      <w:r>
+        <w:rPr>
+          <w:sz w:val="24"/>
+          <w:szCs w:val="24"/>
+          <w:lang w:val="en-US"/>
+        </w:rPr>
+        <w:tab/>
+        <w:t>&lt; 60 &amp; &gt;= 50</w:t>
+      </w:r>
+      <w:r>
+        <w:rPr>
+          <w:sz w:val="24"/>
+          <w:szCs w:val="24"/>
+          <w:lang w:val="en-US"/>
+        </w:rPr>
+        <w:tab/>
+      </w:r>
+      <w:r>
+        <w:rPr>
+          <w:sz w:val="24"/>
+          <w:szCs w:val="24"/>
+          <w:lang w:val="en-US"/>
+        </w:rPr>
+        <w:tab/>
+        <w:t>C</w:t>
+      </w:r>
+      <w:r>
+        <w:rPr>
+          <w:sz w:val="24"/>
+          <w:szCs w:val="24"/>
+          <w:lang w:val="en-US"/>
+        </w:rPr>
+        <w:br/>
+      </w:r>
+      <w:r>
+        <w:rPr>
+          <w:sz w:val="24"/>
+          <w:szCs w:val="24"/>
+          <w:lang w:val="en-US"/>
+        </w:rPr>
+        <w:tab/>
+        <w:t>&lt; 50 &amp; &gt;= 35</w:t>
+      </w:r>
+      <w:r>
+        <w:rPr>
+          <w:sz w:val="24"/>
+          <w:szCs w:val="24"/>
+          <w:lang w:val="en-US"/>
+        </w:rPr>
+        <w:tab/>
+      </w:r>
+      <w:r>
+        <w:rPr>
+          <w:sz w:val="24"/>
+          <w:szCs w:val="24"/>
+          <w:lang w:val="en-US"/>
+        </w:rPr>
+        <w:tab/>
+        <w:t>D</w:t>
+      </w:r>
+      <w:r>
+        <w:rPr>
+          <w:sz w:val="24"/>
+          <w:szCs w:val="24"/>
+          <w:lang w:val="en-US"/>
+        </w:rPr>
+        <w:br/>
+      </w:r>
+      <w:r>
+        <w:rPr>
+          <w:sz w:val="24"/>
+          <w:szCs w:val="24"/>
+          <w:lang w:val="en-US"/>
+        </w:rPr>
+        <w:tab/>
+        <w:t>&lt; 35</w:t>
+      </w:r>
+      <w:r>
+        <w:rPr>
+          <w:sz w:val="24"/>
+          <w:szCs w:val="24"/>
+          <w:lang w:val="en-US"/>
+        </w:rPr>
+        <w:tab/>
+      </w:r>
+      <w:r>
+        <w:rPr>
+          <w:sz w:val="24"/>
+          <w:szCs w:val="24"/>
+          <w:lang w:val="en-US"/>
+        </w:rPr>
+        <w:tab/>
+      </w:r>
+      <w:r>
+        <w:rPr>
+          <w:sz w:val="24"/>
+          <w:szCs w:val="24"/>
+          <w:lang w:val="en-US"/>
+        </w:rPr>
+        <w:tab/>
+        <w:t>Fail</w:t>
+      </w:r>
+    </w:p>
+    <w:p>
+      <w:pPr>
+        <w:pStyle w:val="ListParagraph"/>
+        <w:numPr>
+          <w:ilvl w:val="0"/>
+          <w:numId w:val="1"/>
+        </w:numPr>
+        <w:rPr>
+          <w:lang w:val="en-US"/>
+        </w:rPr>
+      </w:pPr>
     </w:p>
     <w:sectPr>
       <w:pgSz w:w="11906" w:h="16838"/>
@@ -224,6 +696,95 @@
 <file path=word/numbering.xml><?xml version="1.0" encoding="utf-8"?>
 <w:numbering xmlns:wpc="http://schemas.microsoft.com/office/word/2010/wordprocessingCanvas" xmlns:mc="http://schemas.openxmlformats.org/markup-compatibility/2006" xmlns:o="urn:schemas-microsoft-com:office:office" xmlns:r="http://schemas.openxmlformats.org/officeDocument/2006/relationships" xmlns:m="http://schemas.openxmlformats.org/officeDocument/2006/math" xmlns:v="urn:schemas-microsoft-com:vml" xmlns:wp14="http://schemas.microsoft.com/office/word/2010/wordprocessingDrawing" xmlns:wp="http://schemas.openxmlformats.org/drawingml/2006/wordprocessingDrawing" xmlns:w10="urn:schemas-microsoft-com:office:word" xmlns:w="http://schemas.openxmlformats.org/wordprocessingml/2006/main" xmlns:w14="http://schemas.microsoft.com/office/word/2010/wordml" xmlns:w15="http://schemas.microsoft.com/office/word/2012/wordml" xmlns:wpg="http://schemas.microsoft.com/office/word/2010/wordprocessingGroup" xmlns:wpi="http://schemas.microsoft.com/office/word/2010/wordprocessingInk" xmlns:wne="http://schemas.microsoft.com/office/word/2006/wordml" xmlns:wps="http://schemas.microsoft.com/office/word/2010/wordprocessingShape" mc:Ignorable="w14 w15 wp14">
   <w:abstractNum w:abstractNumId="0">
+    <w:nsid w:val="394131C0"/>
+    <w:multiLevelType w:val="hybridMultilevel"/>
+    <w:tmpl w:val="46D85910"/>
+    <w:lvl w:ilvl="0" w:tplc="4009000F">
+      <w:start w:val="1"/>
+      <w:numFmt w:val="decimal"/>
+      <w:lvlText w:val="%1."/>
+      <w:lvlJc w:val="left"/>
+      <w:pPr>
+        <w:ind w:left="720" w:hanging="360"/>
+      </w:pPr>
+      <w:rPr>
+        <w:rFonts w:hint="default"/>
+      </w:rPr>
+    </w:lvl>
+    <w:lvl w:ilvl="1" w:tplc="40090019" w:tentative="1">
+      <w:start w:val="1"/>
+      <w:numFmt w:val="lowerLetter"/>
+      <w:lvlText w:val="%2."/>
+      <w:lvlJc w:val="left"/>
+      <w:pPr>
+        <w:ind w:left="1440" w:hanging="360"/>
+      </w:pPr>
+    </w:lvl>
+    <w:lvl w:ilvl="2" w:tplc="4009001B" w:tentative="1">
+      <w:start w:val="1"/>
+      <w:numFmt w:val="lowerRoman"/>
+      <w:lvlText w:val="%3."/>
+      <w:lvlJc w:val="right"/>
+      <w:pPr>
+        <w:ind w:left="2160" w:hanging="180"/>
+      </w:pPr>
+    </w:lvl>
+    <w:lvl w:ilvl="3" w:tplc="4009000F" w:tentative="1">
+      <w:start w:val="1"/>
+      <w:numFmt w:val="decimal"/>
+      <w:lvlText w:val="%4."/>
+      <w:lvlJc w:val="left"/>
+      <w:pPr>
+        <w:ind w:left="2880" w:hanging="360"/>
+      </w:pPr>
+    </w:lvl>
+    <w:lvl w:ilvl="4" w:tplc="40090019" w:tentative="1">
+      <w:start w:val="1"/>
+      <w:numFmt w:val="lowerLetter"/>
+      <w:lvlText w:val="%5."/>
+      <w:lvlJc w:val="left"/>
+      <w:pPr>
+        <w:ind w:left="3600" w:hanging="360"/>
+      </w:pPr>
+    </w:lvl>
+    <w:lvl w:ilvl="5" w:tplc="4009001B" w:tentative="1">
+      <w:start w:val="1"/>
+      <w:numFmt w:val="lowerRoman"/>
+      <w:lvlText w:val="%6."/>
+      <w:lvlJc w:val="right"/>
+      <w:pPr>
+        <w:ind w:left="4320" w:hanging="180"/>
+      </w:pPr>
+    </w:lvl>
+    <w:lvl w:ilvl="6" w:tplc="4009000F" w:tentative="1">
+      <w:start w:val="1"/>
+      <w:numFmt w:val="decimal"/>
+      <w:lvlText w:val="%7."/>
+      <w:lvlJc w:val="left"/>
+      <w:pPr>
+        <w:ind w:left="5040" w:hanging="360"/>
+      </w:pPr>
+    </w:lvl>
+    <w:lvl w:ilvl="7" w:tplc="40090019" w:tentative="1">
+      <w:start w:val="1"/>
+      <w:numFmt w:val="lowerLetter"/>
+      <w:lvlText w:val="%8."/>
+      <w:lvlJc w:val="left"/>
+      <w:pPr>
+        <w:ind w:left="5760" w:hanging="360"/>
+      </w:pPr>
+    </w:lvl>
+    <w:lvl w:ilvl="8" w:tplc="4009001B" w:tentative="1">
+      <w:start w:val="1"/>
+      <w:numFmt w:val="lowerRoman"/>
+      <w:lvlText w:val="%9."/>
+      <w:lvlJc w:val="right"/>
+      <w:pPr>
+        <w:ind w:left="6480" w:hanging="180"/>
+      </w:pPr>
+    </w:lvl>
+  </w:abstractNum>
+  <w:abstractNum w:abstractNumId="1">
     <w:nsid w:val="68A312EE"/>
     <w:multiLevelType w:val="hybridMultilevel"/>
     <w:tmpl w:val="DF86D600"/>
@@ -313,6 +874,9 @@
     </w:lvl>
   </w:abstractNum>
   <w:num w:numId="1">
+    <w:abstractNumId w:val="1"/>
+  </w:num>
+  <w:num w:numId="2">
     <w:abstractNumId w:val="0"/>
   </w:num>
 </w:numbering>

</xml_diff>